<commit_message>
update pdf and xslx files
</commit_message>
<xml_diff>
--- a/syllabus.docx
+++ b/syllabus.docx
@@ -1407,14 +1407,7 @@
           <w:sz w:val="24"/>
           <w:szCs w:val="24"/>
         </w:rPr>
-        <w:t>9</w:t>
-      </w:r>
-      <w:r>
-        <w:rPr>
-          <w:sz w:val="24"/>
-          <w:szCs w:val="24"/>
-        </w:rPr>
-        <w:t>0%</w:t>
+        <w:t>90%</w:t>
       </w:r>
       <w:r>
         <w:rPr>
@@ -1458,14 +1451,7 @@
           <w:sz w:val="24"/>
           <w:szCs w:val="24"/>
         </w:rPr>
-        <w:t>1</w:t>
-      </w:r>
-      <w:r>
-        <w:rPr>
-          <w:sz w:val="24"/>
-          <w:szCs w:val="24"/>
-        </w:rPr>
-        <w:t>0%</w:t>
+        <w:t>10%</w:t>
       </w:r>
       <w:r>
         <w:rPr>
@@ -1536,33 +1522,54 @@
           <w:szCs w:val="24"/>
           <w:rtl w:val="true"/>
         </w:rPr>
-        <w:t xml:space="preserve">.  </w:t>
-      </w:r>
-      <w:r>
-        <w:rPr>
-          <w:sz w:val="24"/>
-          <w:sz w:val="24"/>
-          <w:szCs w:val="24"/>
-          <w:rtl w:val="true"/>
-        </w:rPr>
-        <w:t xml:space="preserve">הסבר מפורט – </w:t>
-      </w:r>
-      <w:r>
-        <w:rPr>
-          <w:sz w:val="24"/>
-          <w:sz w:val="24"/>
-          <w:szCs w:val="24"/>
-          <w:rtl w:val="true"/>
-        </w:rPr>
-        <w:t>בהמשך</w:t>
-      </w:r>
-      <w:r>
-        <w:rPr>
-          <w:sz w:val="24"/>
-          <w:szCs w:val="24"/>
-          <w:rtl w:val="true"/>
-        </w:rPr>
         <w:t>.</w:t>
+      </w:r>
+    </w:p>
+    <w:p>
+      <w:pPr>
+        <w:pStyle w:val="Normal"/>
+        <w:numPr>
+          <w:ilvl w:val="0"/>
+          <w:numId w:val="1"/>
+        </w:numPr>
+        <w:bidi w:val="1"/>
+        <w:jc w:val="left"/>
+        <w:rPr/>
+      </w:pPr>
+      <w:r>
+        <w:rPr>
+          <w:sz w:val="24"/>
+          <w:sz w:val="24"/>
+          <w:szCs w:val="24"/>
+          <w:rtl w:val="true"/>
+        </w:rPr>
+        <w:t>פירוט על הניקוד והמענקים נמצא כאן</w:t>
+      </w:r>
+      <w:r>
+        <w:rPr>
+          <w:sz w:val="24"/>
+          <w:szCs w:val="24"/>
+          <w:rtl w:val="true"/>
+        </w:rPr>
+        <w:t xml:space="preserve">: </w:t>
+      </w:r>
+      <w:hyperlink r:id="rId2">
+        <w:r>
+          <w:rPr>
+            <w:rStyle w:val="InternetLink"/>
+            <w:sz w:val="24"/>
+            <w:szCs w:val="24"/>
+          </w:rPr>
+          <w:t>https://github.com/erelsgl-at-ariel/cpp-5780/blob/master/homework-instructions.pdf</w:t>
+        </w:r>
+      </w:hyperlink>
+      <w:r>
+        <w:rPr>
+          <w:sz w:val="24"/>
+          <w:szCs w:val="24"/>
+          <w:rtl w:val="true"/>
+        </w:rPr>
+        <w:t xml:space="preserve"> </w:t>
       </w:r>
       <w:r>
         <w:br w:type="page"/>
@@ -1630,15 +1637,15 @@
         <w:tblLook w:noVBand="1" w:val="04a0" w:noHBand="0" w:lastColumn="0" w:firstColumn="1" w:lastRow="0" w:firstRow="1"/>
       </w:tblPr>
       <w:tblGrid>
-        <w:gridCol w:w="583"/>
+        <w:gridCol w:w="582"/>
         <w:gridCol w:w="4288"/>
-        <w:gridCol w:w="5039"/>
+        <w:gridCol w:w="5040"/>
       </w:tblGrid>
       <w:tr>
         <w:trPr/>
         <w:tc>
           <w:tcPr>
-            <w:tcW w:w="583" w:type="dxa"/>
+            <w:tcW w:w="582" w:type="dxa"/>
             <w:tcBorders>
               <w:top w:val="single" w:sz="2" w:space="0" w:color="000000"/>
               <w:left w:val="single" w:sz="2" w:space="0" w:color="000000"/>
@@ -1701,7 +1708,7 @@
         </w:tc>
         <w:tc>
           <w:tcPr>
-            <w:tcW w:w="5039" w:type="dxa"/>
+            <w:tcW w:w="5040" w:type="dxa"/>
             <w:tcBorders>
               <w:top w:val="single" w:sz="2" w:space="0" w:color="000000"/>
               <w:left w:val="single" w:sz="2" w:space="0" w:color="000000"/>
@@ -1739,7 +1746,7 @@
         </w:trPr>
         <w:tc>
           <w:tcPr>
-            <w:tcW w:w="583" w:type="dxa"/>
+            <w:tcW w:w="582" w:type="dxa"/>
             <w:tcBorders>
               <w:top w:val="single" w:sz="2" w:space="0" w:color="000000"/>
               <w:left w:val="single" w:sz="2" w:space="0" w:color="000000"/>
@@ -1967,7 +1974,7 @@
         </w:tc>
         <w:tc>
           <w:tcPr>
-            <w:tcW w:w="5039" w:type="dxa"/>
+            <w:tcW w:w="5040" w:type="dxa"/>
             <w:tcBorders>
               <w:top w:val="single" w:sz="2" w:space="0" w:color="000000"/>
               <w:left w:val="single" w:sz="2" w:space="0" w:color="000000"/>
@@ -2050,7 +2057,7 @@
         <w:trPr/>
         <w:tc>
           <w:tcPr>
-            <w:tcW w:w="583" w:type="dxa"/>
+            <w:tcW w:w="582" w:type="dxa"/>
             <w:tcBorders>
               <w:top w:val="single" w:sz="2" w:space="0" w:color="000000"/>
               <w:left w:val="single" w:sz="2" w:space="0" w:color="000000"/>
@@ -2144,7 +2151,7 @@
         </w:tc>
         <w:tc>
           <w:tcPr>
-            <w:tcW w:w="5039" w:type="dxa"/>
+            <w:tcW w:w="5040" w:type="dxa"/>
             <w:tcBorders>
               <w:top w:val="single" w:sz="2" w:space="0" w:color="000000"/>
               <w:left w:val="single" w:sz="2" w:space="0" w:color="000000"/>
@@ -2215,37 +2222,13 @@
               <w:t>.</w:t>
             </w:r>
           </w:p>
-          <w:p>
-            <w:pPr>
-              <w:pStyle w:val="TableContents"/>
-              <w:bidi w:val="1"/>
-              <w:jc w:val="left"/>
-              <w:rPr/>
-            </w:pPr>
-            <w:r>
-              <w:rPr>
-                <w:rtl w:val="true"/>
-              </w:rPr>
-              <w:t xml:space="preserve">הצגת מטלה </w:t>
-            </w:r>
-            <w:r>
-              <w:rPr/>
-              <w:t>1</w:t>
-            </w:r>
-            <w:r>
-              <w:rPr>
-                <w:rtl w:val="true"/>
-              </w:rPr>
-              <w:t>.</w:t>
-            </w:r>
-          </w:p>
         </w:tc>
       </w:tr>
       <w:tr>
         <w:trPr/>
         <w:tc>
           <w:tcPr>
-            <w:tcW w:w="583" w:type="dxa"/>
+            <w:tcW w:w="582" w:type="dxa"/>
             <w:tcBorders>
               <w:top w:val="single" w:sz="2" w:space="0" w:color="000000"/>
               <w:left w:val="single" w:sz="2" w:space="0" w:color="000000"/>
@@ -2421,7 +2404,7 @@
         </w:tc>
         <w:tc>
           <w:tcPr>
-            <w:tcW w:w="5039" w:type="dxa"/>
+            <w:tcW w:w="5040" w:type="dxa"/>
             <w:tcBorders>
               <w:top w:val="single" w:sz="2" w:space="0" w:color="000000"/>
               <w:left w:val="single" w:sz="2" w:space="0" w:color="000000"/>
@@ -2467,22 +2450,20 @@
               <w:pStyle w:val="TableContents"/>
               <w:bidi w:val="1"/>
               <w:jc w:val="left"/>
+              <w:rPr/>
+            </w:pPr>
+            <w:r>
               <w:rPr>
                 <w:rFonts w:eastAsia="Times New Roman"/>
-              </w:rPr>
-            </w:pPr>
+                <w:rtl w:val="true"/>
+              </w:rPr>
+              <w:t xml:space="preserve">הצגת מטלה </w:t>
+            </w:r>
             <w:r>
               <w:rPr>
                 <w:rFonts w:eastAsia="Times New Roman"/>
-                <w:rtl w:val="true"/>
-              </w:rPr>
-              <w:t xml:space="preserve">הצגת מטלה </w:t>
-            </w:r>
-            <w:r>
-              <w:rPr>
-                <w:rFonts w:eastAsia="Times New Roman"/>
-              </w:rPr>
-              <w:t>2</w:t>
+              </w:rPr>
+              <w:t>1</w:t>
             </w:r>
             <w:r>
               <w:rPr>
@@ -2498,7 +2479,7 @@
         <w:trPr/>
         <w:tc>
           <w:tcPr>
-            <w:tcW w:w="583" w:type="dxa"/>
+            <w:tcW w:w="582" w:type="dxa"/>
             <w:tcBorders>
               <w:top w:val="single" w:sz="2" w:space="0" w:color="000000"/>
               <w:left w:val="single" w:sz="2" w:space="0" w:color="000000"/>
@@ -2596,7 +2577,7 @@
         </w:tc>
         <w:tc>
           <w:tcPr>
-            <w:tcW w:w="5039" w:type="dxa"/>
+            <w:tcW w:w="5040" w:type="dxa"/>
             <w:tcBorders>
               <w:top w:val="single" w:sz="2" w:space="0" w:color="000000"/>
               <w:left w:val="single" w:sz="2" w:space="0" w:color="000000"/>
@@ -2648,22 +2629,20 @@
               <w:pStyle w:val="TableContents"/>
               <w:bidi w:val="1"/>
               <w:jc w:val="left"/>
+              <w:rPr/>
+            </w:pPr>
+            <w:r>
               <w:rPr>
                 <w:rFonts w:eastAsia="Times New Roman"/>
-              </w:rPr>
-            </w:pPr>
+                <w:rtl w:val="true"/>
+              </w:rPr>
+              <w:t xml:space="preserve">הצגת מטלה </w:t>
+            </w:r>
             <w:r>
               <w:rPr>
                 <w:rFonts w:eastAsia="Times New Roman"/>
-                <w:rtl w:val="true"/>
-              </w:rPr>
-              <w:t xml:space="preserve">הצגת מטלה </w:t>
-            </w:r>
-            <w:r>
-              <w:rPr>
-                <w:rFonts w:eastAsia="Times New Roman"/>
-              </w:rPr>
-              <w:t>3</w:t>
+              </w:rPr>
+              <w:t>2</w:t>
             </w:r>
             <w:r>
               <w:rPr>
@@ -2679,7 +2658,7 @@
         <w:trPr/>
         <w:tc>
           <w:tcPr>
-            <w:tcW w:w="583" w:type="dxa"/>
+            <w:tcW w:w="582" w:type="dxa"/>
             <w:tcBorders>
               <w:top w:val="single" w:sz="2" w:space="0" w:color="000000"/>
               <w:left w:val="single" w:sz="2" w:space="0" w:color="000000"/>
@@ -2789,7 +2768,7 @@
         </w:tc>
         <w:tc>
           <w:tcPr>
-            <w:tcW w:w="5039" w:type="dxa"/>
+            <w:tcW w:w="5040" w:type="dxa"/>
             <w:tcBorders>
               <w:top w:val="single" w:sz="2" w:space="0" w:color="000000"/>
               <w:left w:val="single" w:sz="2" w:space="0" w:color="000000"/>
@@ -2827,22 +2806,20 @@
               <w:pStyle w:val="TableContents"/>
               <w:bidi w:val="1"/>
               <w:jc w:val="left"/>
+              <w:rPr/>
+            </w:pPr>
+            <w:r>
               <w:rPr>
                 <w:rFonts w:eastAsia="Times New Roman"/>
-              </w:rPr>
-            </w:pPr>
+                <w:rtl w:val="true"/>
+              </w:rPr>
+              <w:t xml:space="preserve">הצגת מטלה </w:t>
+            </w:r>
             <w:r>
               <w:rPr>
                 <w:rFonts w:eastAsia="Times New Roman"/>
-                <w:rtl w:val="true"/>
-              </w:rPr>
-              <w:t xml:space="preserve">הצגת מטלה </w:t>
-            </w:r>
-            <w:r>
-              <w:rPr>
-                <w:rFonts w:eastAsia="Times New Roman"/>
-              </w:rPr>
-              <w:t>4</w:t>
+              </w:rPr>
+              <w:t>3</w:t>
             </w:r>
             <w:r>
               <w:rPr>
@@ -2858,7 +2835,7 @@
         <w:trPr/>
         <w:tc>
           <w:tcPr>
-            <w:tcW w:w="583" w:type="dxa"/>
+            <w:tcW w:w="582" w:type="dxa"/>
             <w:tcBorders>
               <w:top w:val="single" w:sz="2" w:space="0" w:color="000000"/>
               <w:left w:val="single" w:sz="2" w:space="0" w:color="000000"/>
@@ -2930,7 +2907,7 @@
         </w:tc>
         <w:tc>
           <w:tcPr>
-            <w:tcW w:w="5039" w:type="dxa"/>
+            <w:tcW w:w="5040" w:type="dxa"/>
             <w:tcBorders>
               <w:top w:val="single" w:sz="2" w:space="0" w:color="000000"/>
               <w:left w:val="single" w:sz="2" w:space="0" w:color="000000"/>
@@ -2968,22 +2945,20 @@
               <w:pStyle w:val="TableContents"/>
               <w:bidi w:val="1"/>
               <w:jc w:val="left"/>
+              <w:rPr/>
+            </w:pPr>
+            <w:r>
               <w:rPr>
                 <w:rFonts w:eastAsia="Times New Roman"/>
-              </w:rPr>
-            </w:pPr>
+                <w:rtl w:val="true"/>
+              </w:rPr>
+              <w:t xml:space="preserve">הצגת מטלה </w:t>
+            </w:r>
             <w:r>
               <w:rPr>
                 <w:rFonts w:eastAsia="Times New Roman"/>
-                <w:rtl w:val="true"/>
-              </w:rPr>
-              <w:t xml:space="preserve">הצגת מטלה </w:t>
-            </w:r>
-            <w:r>
-              <w:rPr>
-                <w:rFonts w:eastAsia="Times New Roman"/>
-              </w:rPr>
-              <w:t>5</w:t>
+              </w:rPr>
+              <w:t>4</w:t>
             </w:r>
             <w:r>
               <w:rPr>
@@ -3001,7 +2976,7 @@
         </w:trPr>
         <w:tc>
           <w:tcPr>
-            <w:tcW w:w="583" w:type="dxa"/>
+            <w:tcW w:w="582" w:type="dxa"/>
             <w:tcBorders>
               <w:top w:val="single" w:sz="2" w:space="0" w:color="000000"/>
               <w:left w:val="single" w:sz="2" w:space="0" w:color="000000"/>
@@ -3139,7 +3114,7 @@
         </w:tc>
         <w:tc>
           <w:tcPr>
-            <w:tcW w:w="5039" w:type="dxa"/>
+            <w:tcW w:w="5040" w:type="dxa"/>
             <w:tcBorders>
               <w:top w:val="single" w:sz="2" w:space="0" w:color="000000"/>
               <w:left w:val="single" w:sz="2" w:space="0" w:color="000000"/>
@@ -3183,13 +3158,13 @@
             </w:r>
             <w:r>
               <w:rPr/>
-              <w:t>6</w:t>
-            </w:r>
-            <w:r>
-              <w:rPr>
-                <w:rtl w:val="true"/>
-              </w:rPr>
-              <w:t xml:space="preserve"> .</w:t>
+              <w:t>5</w:t>
+            </w:r>
+            <w:r>
+              <w:rPr>
+                <w:rtl w:val="true"/>
+              </w:rPr>
+              <w:t>.</w:t>
             </w:r>
           </w:p>
         </w:tc>
@@ -3198,7 +3173,7 @@
         <w:trPr/>
         <w:tc>
           <w:tcPr>
-            <w:tcW w:w="583" w:type="dxa"/>
+            <w:tcW w:w="582" w:type="dxa"/>
             <w:tcBorders>
               <w:top w:val="single" w:sz="2" w:space="0" w:color="000000"/>
               <w:left w:val="single" w:sz="2" w:space="0" w:color="000000"/>
@@ -3311,7 +3286,7 @@
         </w:tc>
         <w:tc>
           <w:tcPr>
-            <w:tcW w:w="5039" w:type="dxa"/>
+            <w:tcW w:w="5040" w:type="dxa"/>
             <w:tcBorders>
               <w:top w:val="single" w:sz="2" w:space="0" w:color="000000"/>
               <w:left w:val="single" w:sz="2" w:space="0" w:color="000000"/>
@@ -3349,22 +3324,20 @@
               <w:pStyle w:val="TableContents"/>
               <w:bidi w:val="1"/>
               <w:jc w:val="left"/>
+              <w:rPr/>
+            </w:pPr>
+            <w:r>
               <w:rPr>
                 <w:rFonts w:eastAsia="Times New Roman"/>
-              </w:rPr>
-            </w:pPr>
+                <w:rtl w:val="true"/>
+              </w:rPr>
+              <w:t xml:space="preserve">הצגת מטלה </w:t>
+            </w:r>
             <w:r>
               <w:rPr>
                 <w:rFonts w:eastAsia="Times New Roman"/>
-                <w:rtl w:val="true"/>
-              </w:rPr>
-              <w:t xml:space="preserve">הצגת מטלה </w:t>
-            </w:r>
-            <w:r>
-              <w:rPr>
-                <w:rFonts w:eastAsia="Times New Roman"/>
-              </w:rPr>
-              <w:t>7</w:t>
+              </w:rPr>
+              <w:t>6</w:t>
             </w:r>
             <w:r>
               <w:rPr>
@@ -3380,7 +3353,7 @@
         <w:trPr/>
         <w:tc>
           <w:tcPr>
-            <w:tcW w:w="583" w:type="dxa"/>
+            <w:tcW w:w="582" w:type="dxa"/>
             <w:tcBorders>
               <w:top w:val="single" w:sz="2" w:space="0" w:color="000000"/>
               <w:left w:val="single" w:sz="2" w:space="0" w:color="000000"/>
@@ -3480,7 +3453,7 @@
         </w:tc>
         <w:tc>
           <w:tcPr>
-            <w:tcW w:w="5039" w:type="dxa"/>
+            <w:tcW w:w="5040" w:type="dxa"/>
             <w:tcBorders>
               <w:top w:val="single" w:sz="2" w:space="0" w:color="000000"/>
               <w:left w:val="single" w:sz="2" w:space="0" w:color="000000"/>
@@ -3524,7 +3497,7 @@
             </w:r>
             <w:r>
               <w:rPr/>
-              <w:t>8</w:t>
+              <w:t>7</w:t>
             </w:r>
             <w:r>
               <w:rPr>
@@ -3539,7 +3512,7 @@
         <w:trPr/>
         <w:tc>
           <w:tcPr>
-            <w:tcW w:w="583" w:type="dxa"/>
+            <w:tcW w:w="582" w:type="dxa"/>
             <w:tcBorders>
               <w:top w:val="single" w:sz="2" w:space="0" w:color="000000"/>
               <w:left w:val="single" w:sz="2" w:space="0" w:color="000000"/>
@@ -3633,7 +3606,7 @@
         </w:tc>
         <w:tc>
           <w:tcPr>
-            <w:tcW w:w="5039" w:type="dxa"/>
+            <w:tcW w:w="5040" w:type="dxa"/>
             <w:tcBorders>
               <w:top w:val="single" w:sz="2" w:space="0" w:color="000000"/>
               <w:left w:val="single" w:sz="2" w:space="0" w:color="000000"/>
@@ -3677,7 +3650,7 @@
             </w:r>
             <w:r>
               <w:rPr/>
-              <w:t>9</w:t>
+              <w:t>8</w:t>
             </w:r>
             <w:r>
               <w:rPr>
@@ -3692,7 +3665,7 @@
         <w:trPr/>
         <w:tc>
           <w:tcPr>
-            <w:tcW w:w="583" w:type="dxa"/>
+            <w:tcW w:w="582" w:type="dxa"/>
             <w:tcBorders>
               <w:top w:val="single" w:sz="2" w:space="0" w:color="000000"/>
               <w:left w:val="single" w:sz="2" w:space="0" w:color="000000"/>
@@ -3786,7 +3759,7 @@
         </w:tc>
         <w:tc>
           <w:tcPr>
-            <w:tcW w:w="5039" w:type="dxa"/>
+            <w:tcW w:w="5040" w:type="dxa"/>
             <w:tcBorders>
               <w:top w:val="single" w:sz="2" w:space="0" w:color="000000"/>
               <w:left w:val="single" w:sz="2" w:space="0" w:color="000000"/>
@@ -3830,7 +3803,7 @@
             </w:r>
             <w:r>
               <w:rPr/>
-              <w:t>10</w:t>
+              <w:t>9</w:t>
             </w:r>
             <w:r>
               <w:rPr>
@@ -3845,7 +3818,7 @@
         <w:trPr/>
         <w:tc>
           <w:tcPr>
-            <w:tcW w:w="583" w:type="dxa"/>
+            <w:tcW w:w="582" w:type="dxa"/>
             <w:tcBorders>
               <w:top w:val="single" w:sz="2" w:space="0" w:color="000000"/>
               <w:left w:val="single" w:sz="2" w:space="0" w:color="000000"/>
@@ -3958,7 +3931,7 @@
         </w:tc>
         <w:tc>
           <w:tcPr>
-            <w:tcW w:w="5039" w:type="dxa"/>
+            <w:tcW w:w="5040" w:type="dxa"/>
             <w:tcBorders>
               <w:top w:val="single" w:sz="2" w:space="0" w:color="000000"/>
               <w:left w:val="single" w:sz="2" w:space="0" w:color="000000"/>
@@ -4002,7 +3975,7 @@
             </w:r>
             <w:r>
               <w:rPr/>
-              <w:t>11</w:t>
+              <w:t>10</w:t>
             </w:r>
             <w:r>
               <w:rPr>
@@ -4017,7 +3990,7 @@
         <w:trPr/>
         <w:tc>
           <w:tcPr>
-            <w:tcW w:w="583" w:type="dxa"/>
+            <w:tcW w:w="582" w:type="dxa"/>
             <w:tcBorders>
               <w:top w:val="single" w:sz="2" w:space="0" w:color="000000"/>
               <w:left w:val="single" w:sz="2" w:space="0" w:color="000000"/>
@@ -4078,7 +4051,7 @@
         </w:tc>
         <w:tc>
           <w:tcPr>
-            <w:tcW w:w="5039" w:type="dxa"/>
+            <w:tcW w:w="5040" w:type="dxa"/>
             <w:tcBorders>
               <w:top w:val="single" w:sz="2" w:space="0" w:color="000000"/>
               <w:left w:val="single" w:sz="2" w:space="0" w:color="000000"/>
@@ -4144,6 +4117,25 @@
         <w:rPr>
           <w:rtl w:val="true"/>
         </w:rPr>
+      </w:r>
+      <w:r>
+        <w:br w:type="page"/>
+      </w:r>
+    </w:p>
+    <w:p>
+      <w:pPr>
+        <w:pStyle w:val="Heading2"/>
+        <w:bidi w:val="1"/>
+        <w:spacing w:lineRule="auto" w:line="240" w:before="0" w:after="202"/>
+        <w:ind w:right="720" w:hanging="0"/>
+        <w:contextualSpacing/>
+        <w:jc w:val="left"/>
+        <w:rPr/>
+      </w:pPr>
+      <w:r>
+        <w:rPr>
+          <w:rtl w:val="true"/>
+        </w:rPr>
         <w:t>חומר עזר ברשת</w:t>
       </w:r>
     </w:p>
@@ -4324,8 +4316,8 @@
         </w:rPr>
         <w:t xml:space="preserve">0. </w:t>
       </w:r>
-      <w:bookmarkStart w:id="2" w:name="title1"/>
-      <w:bookmarkStart w:id="3" w:name="productTitle1"/>
+      <w:bookmarkStart w:id="2" w:name="productTitle1"/>
+      <w:bookmarkStart w:id="3" w:name="title1"/>
       <w:bookmarkEnd w:id="2"/>
       <w:bookmarkEnd w:id="3"/>
       <w:r>
@@ -4359,8 +4351,8 @@
         <w:pStyle w:val="Heading1"/>
         <w:rPr/>
       </w:pPr>
-      <w:bookmarkStart w:id="4" w:name="title"/>
-      <w:bookmarkStart w:id="5" w:name="productTitle"/>
+      <w:bookmarkStart w:id="4" w:name="productTitle"/>
+      <w:bookmarkStart w:id="5" w:name="title"/>
       <w:bookmarkEnd w:id="4"/>
       <w:bookmarkEnd w:id="5"/>
       <w:r>
@@ -4387,7 +4379,7 @@
         </w:rPr>
         <w:t xml:space="preserve">.    </w:t>
       </w:r>
-      <w:hyperlink r:id="rId2">
+      <w:hyperlink r:id="rId3">
         <w:r>
           <w:rPr>
             <w:rStyle w:val="InternetLink"/>
@@ -4420,7 +4412,7 @@
         </w:rPr>
         <w:t xml:space="preserve">לצפייה בספר אלקטרוני לחץ </w:t>
       </w:r>
-      <w:hyperlink r:id="rId3">
+      <w:hyperlink r:id="rId4">
         <w:r>
           <w:rPr>
             <w:rStyle w:val="InternetLink"/>
@@ -4564,7 +4556,7 @@
         <w:rPr/>
         <w:t xml:space="preserve">Mastering the C++17 STL: Make full use of the standard library components in C++17 Paperback, September 28, 2017.    </w:t>
       </w:r>
-      <w:hyperlink r:id="rId4">
+      <w:hyperlink r:id="rId5">
         <w:r>
           <w:rPr>
             <w:rStyle w:val="InternetLink"/>
@@ -4596,7 +4588,7 @@
         </w:rPr>
         <w:t xml:space="preserve">לצפייה בספר אלקטרוני לחץ </w:t>
       </w:r>
-      <w:hyperlink r:id="rId5">
+      <w:hyperlink r:id="rId6">
         <w:r>
           <w:rPr>
             <w:rStyle w:val="InternetLink"/>
@@ -4749,7 +4741,7 @@
         <w:br/>
         <w:t xml:space="preserve">by Stephan Roth.    Paperback, September 29, 2017.    </w:t>
       </w:r>
-      <w:hyperlink r:id="rId6">
+      <w:hyperlink r:id="rId7">
         <w:bookmarkStart w:id="6" w:name="__DdeLink__229_118636882"/>
         <w:r>
           <w:rPr>
@@ -4760,7 +4752,7 @@
           <w:t>h</w:t>
         </w:r>
       </w:hyperlink>
-      <w:hyperlink r:id="rId7">
+      <w:hyperlink r:id="rId8">
         <w:bookmarkEnd w:id="6"/>
         <w:r>
           <w:rPr>
@@ -4793,7 +4785,7 @@
         </w:rPr>
         <w:t xml:space="preserve">לצפייה בספר אלקטרוני לחץ </w:t>
       </w:r>
-      <w:hyperlink r:id="rId8">
+      <w:hyperlink r:id="rId9">
         <w:r>
           <w:rPr>
             <w:rStyle w:val="InternetLink"/>
@@ -4978,7 +4970,7 @@
         <w:br/>
         <w:t xml:space="preserve">by John Horton      </w:t>
       </w:r>
-      <w:hyperlink r:id="rId9">
+      <w:hyperlink r:id="rId10">
         <w:r>
           <w:rPr>
             <w:rStyle w:val="InternetLink"/>
@@ -5010,7 +5002,7 @@
         </w:rPr>
         <w:t xml:space="preserve">לצפייה בספר אלקטרוני לחץ </w:t>
       </w:r>
-      <w:hyperlink r:id="rId10">
+      <w:hyperlink r:id="rId11">
         <w:r>
           <w:rPr>
             <w:rStyle w:val="InternetLink"/>
@@ -5254,7 +5246,7 @@
         </w:rPr>
         <w:t xml:space="preserve">לצפייה בספר אלקטרוני לחץ </w:t>
       </w:r>
-      <w:hyperlink r:id="rId11">
+      <w:hyperlink r:id="rId12">
         <w:r>
           <w:rPr>
             <w:rStyle w:val="InternetLink"/>
@@ -5394,7 +5386,7 @@
       <w:pgNumType w:start="1" w:fmt="decimal"/>
       <w:formProt w:val="false"/>
       <w:textDirection w:val="lrTb"/>
-      <w:docGrid w:type="default" w:linePitch="240" w:charSpace="4294965042"/>
+      <w:docGrid w:type="default" w:linePitch="240" w:charSpace="0"/>
     </w:sectPr>
   </w:body>
 </w:document>
@@ -6645,6 +6637,114 @@
       <w:szCs w:val="24"/>
     </w:rPr>
   </w:style>
+  <w:style w:type="character" w:styleId="ListLabel32">
+    <w:name w:val="ListLabel 32"/>
+    <w:qFormat/>
+    <w:rPr>
+      <w:rFonts w:cs="OpenSymbol"/>
+      <w:sz w:val="24"/>
+    </w:rPr>
+  </w:style>
+  <w:style w:type="character" w:styleId="ListLabel33">
+    <w:name w:val="ListLabel 33"/>
+    <w:qFormat/>
+    <w:rPr>
+      <w:rFonts w:cs="OpenSymbol"/>
+      <w:sz w:val="24"/>
+    </w:rPr>
+  </w:style>
+  <w:style w:type="character" w:styleId="ListLabel34">
+    <w:name w:val="ListLabel 34"/>
+    <w:qFormat/>
+    <w:rPr>
+      <w:rFonts w:cs="OpenSymbol"/>
+    </w:rPr>
+  </w:style>
+  <w:style w:type="character" w:styleId="ListLabel35">
+    <w:name w:val="ListLabel 35"/>
+    <w:qFormat/>
+    <w:rPr>
+      <w:rFonts w:cs="OpenSymbol"/>
+    </w:rPr>
+  </w:style>
+  <w:style w:type="character" w:styleId="ListLabel36">
+    <w:name w:val="ListLabel 36"/>
+    <w:qFormat/>
+    <w:rPr>
+      <w:rFonts w:cs="OpenSymbol"/>
+    </w:rPr>
+  </w:style>
+  <w:style w:type="character" w:styleId="ListLabel37">
+    <w:name w:val="ListLabel 37"/>
+    <w:qFormat/>
+    <w:rPr>
+      <w:rFonts w:cs="OpenSymbol"/>
+    </w:rPr>
+  </w:style>
+  <w:style w:type="character" w:styleId="ListLabel38">
+    <w:name w:val="ListLabel 38"/>
+    <w:qFormat/>
+    <w:rPr>
+      <w:rFonts w:cs="OpenSymbol"/>
+    </w:rPr>
+  </w:style>
+  <w:style w:type="character" w:styleId="ListLabel39">
+    <w:name w:val="ListLabel 39"/>
+    <w:qFormat/>
+    <w:rPr>
+      <w:rFonts w:cs="OpenSymbol"/>
+    </w:rPr>
+  </w:style>
+  <w:style w:type="character" w:styleId="ListLabel40">
+    <w:name w:val="ListLabel 40"/>
+    <w:qFormat/>
+    <w:rPr>
+      <w:rFonts w:cs="OpenSymbol"/>
+    </w:rPr>
+  </w:style>
+  <w:style w:type="character" w:styleId="ListLabel41">
+    <w:name w:val="ListLabel 41"/>
+    <w:qFormat/>
+    <w:rPr>
+      <w:bCs/>
+      <w:sz w:val="22"/>
+      <w:szCs w:val="22"/>
+    </w:rPr>
+  </w:style>
+  <w:style w:type="character" w:styleId="ListLabel42">
+    <w:name w:val="ListLabel 42"/>
+    <w:qFormat/>
+    <w:rPr>
+      <w:rFonts w:ascii="Times New Roman" w:hAnsi="Times New Roman" w:cs="Times New Roman"/>
+      <w:b/>
+      <w:bCs/>
+      <w:i/>
+      <w:iCs/>
+      <w:sz w:val="24"/>
+      <w:szCs w:val="24"/>
+    </w:rPr>
+  </w:style>
+  <w:style w:type="character" w:styleId="ListLabel43">
+    <w:name w:val="ListLabel 43"/>
+    <w:qFormat/>
+    <w:rPr>
+      <w:b/>
+      <w:bCs/>
+    </w:rPr>
+  </w:style>
+  <w:style w:type="character" w:styleId="ListLabel44">
+    <w:name w:val="ListLabel 44"/>
+    <w:qFormat/>
+    <w:rPr>
+      <w:rFonts w:ascii="Times New Roman" w:hAnsi="Times New Roman" w:eastAsia="Calibri" w:cs="Times New Roman"/>
+      <w:b/>
+      <w:bCs/>
+      <w:i/>
+      <w:iCs/>
+      <w:sz w:val="24"/>
+      <w:szCs w:val="24"/>
+    </w:rPr>
+  </w:style>
   <w:style w:type="paragraph" w:styleId="Heading" w:customStyle="1">
     <w:name w:val="Heading"/>
     <w:basedOn w:val="Normal"/>

</xml_diff>

<commit_message>
add architecture to syllabus (for next year)
</commit_message>
<xml_diff>
--- a/syllabus.docx
+++ b/syllabus.docx
@@ -1122,7 +1122,7 @@
           <w:szCs w:val="24"/>
           <w:rtl w:val="true"/>
         </w:rPr>
-        <w:t xml:space="preserve">, </w:t>
+        <w:t xml:space="preserve">;         </w:t>
       </w:r>
       <w:r>
         <w:rPr>
@@ -1144,7 +1144,8 @@
           <w:szCs w:val="24"/>
           <w:rtl w:val="true"/>
         </w:rPr>
-        <w:t xml:space="preserve">, </w:t>
+        <w:t>;</w:t>
+        <w:br/>
       </w:r>
       <w:r>
         <w:rPr>
@@ -1206,7 +1207,7 @@
           <w:szCs w:val="24"/>
           <w:rtl w:val="true"/>
         </w:rPr>
-        <w:t xml:space="preserve">, </w:t>
+        <w:t xml:space="preserve">;       </w:t>
       </w:r>
       <w:r>
         <w:rPr>
@@ -1259,6 +1260,28 @@
           <w:rtl w:val="true"/>
         </w:rPr>
         <w:t>מ</w:t>
+      </w:r>
+      <w:r>
+        <w:rPr>
+          <w:b/>
+          <w:color w:val="222222"/>
+          <w:sz w:val="24"/>
+          <w:szCs w:val="24"/>
+          <w:rtl w:val="true"/>
+        </w:rPr>
+        <w:t xml:space="preserve">;       </w:t>
+      </w:r>
+      <w:r>
+        <w:rPr>
+          <w:b/>
+          <w:b/>
+          <w:color w:val="222222"/>
+          <w:sz w:val="24"/>
+          <w:sz w:val="24"/>
+          <w:szCs w:val="24"/>
+          <w:rtl w:val="true"/>
+        </w:rPr>
+        <w:t>ארכיטקטורה של מחשבים</w:t>
       </w:r>
       <w:r>
         <w:rPr>
@@ -1771,15 +1794,15 @@
         <w:tblLook w:noVBand="1" w:val="04a0" w:noHBand="0" w:lastColumn="0" w:firstColumn="1" w:lastRow="0" w:firstRow="1"/>
       </w:tblPr>
       <w:tblGrid>
-        <w:gridCol w:w="579"/>
-        <w:gridCol w:w="4285"/>
-        <w:gridCol w:w="5046"/>
+        <w:gridCol w:w="578"/>
+        <w:gridCol w:w="4284"/>
+        <w:gridCol w:w="5048"/>
       </w:tblGrid>
       <w:tr>
         <w:trPr/>
         <w:tc>
           <w:tcPr>
-            <w:tcW w:w="579" w:type="dxa"/>
+            <w:tcW w:w="578" w:type="dxa"/>
             <w:tcBorders>
               <w:top w:val="single" w:sz="2" w:space="0" w:color="000000"/>
               <w:left w:val="single" w:sz="2" w:space="0" w:color="000000"/>
@@ -1810,7 +1833,7 @@
         </w:tc>
         <w:tc>
           <w:tcPr>
-            <w:tcW w:w="4285" w:type="dxa"/>
+            <w:tcW w:w="4284" w:type="dxa"/>
             <w:tcBorders>
               <w:top w:val="single" w:sz="2" w:space="0" w:color="000000"/>
               <w:left w:val="single" w:sz="2" w:space="0" w:color="000000"/>
@@ -1842,7 +1865,7 @@
         </w:tc>
         <w:tc>
           <w:tcPr>
-            <w:tcW w:w="5046" w:type="dxa"/>
+            <w:tcW w:w="5048" w:type="dxa"/>
             <w:tcBorders>
               <w:top w:val="single" w:sz="2" w:space="0" w:color="000000"/>
               <w:left w:val="single" w:sz="2" w:space="0" w:color="000000"/>
@@ -1880,7 +1903,7 @@
         </w:trPr>
         <w:tc>
           <w:tcPr>
-            <w:tcW w:w="579" w:type="dxa"/>
+            <w:tcW w:w="578" w:type="dxa"/>
             <w:tcBorders>
               <w:top w:val="single" w:sz="2" w:space="0" w:color="000000"/>
               <w:left w:val="single" w:sz="2" w:space="0" w:color="000000"/>
@@ -1910,7 +1933,7 @@
         </w:tc>
         <w:tc>
           <w:tcPr>
-            <w:tcW w:w="4285" w:type="dxa"/>
+            <w:tcW w:w="4284" w:type="dxa"/>
             <w:tcBorders>
               <w:top w:val="single" w:sz="2" w:space="0" w:color="000000"/>
               <w:left w:val="single" w:sz="2" w:space="0" w:color="000000"/>
@@ -2108,7 +2131,7 @@
         </w:tc>
         <w:tc>
           <w:tcPr>
-            <w:tcW w:w="5046" w:type="dxa"/>
+            <w:tcW w:w="5048" w:type="dxa"/>
             <w:tcBorders>
               <w:top w:val="single" w:sz="2" w:space="0" w:color="000000"/>
               <w:left w:val="single" w:sz="2" w:space="0" w:color="000000"/>
@@ -2191,7 +2214,7 @@
         <w:trPr/>
         <w:tc>
           <w:tcPr>
-            <w:tcW w:w="579" w:type="dxa"/>
+            <w:tcW w:w="578" w:type="dxa"/>
             <w:tcBorders>
               <w:top w:val="single" w:sz="2" w:space="0" w:color="000000"/>
               <w:left w:val="single" w:sz="2" w:space="0" w:color="000000"/>
@@ -2221,7 +2244,7 @@
         </w:tc>
         <w:tc>
           <w:tcPr>
-            <w:tcW w:w="4285" w:type="dxa"/>
+            <w:tcW w:w="4284" w:type="dxa"/>
             <w:tcBorders>
               <w:top w:val="single" w:sz="2" w:space="0" w:color="000000"/>
               <w:left w:val="single" w:sz="2" w:space="0" w:color="000000"/>
@@ -2285,7 +2308,7 @@
         </w:tc>
         <w:tc>
           <w:tcPr>
-            <w:tcW w:w="5046" w:type="dxa"/>
+            <w:tcW w:w="5048" w:type="dxa"/>
             <w:tcBorders>
               <w:top w:val="single" w:sz="2" w:space="0" w:color="000000"/>
               <w:left w:val="single" w:sz="2" w:space="0" w:color="000000"/>
@@ -2362,7 +2385,7 @@
         <w:trPr/>
         <w:tc>
           <w:tcPr>
-            <w:tcW w:w="579" w:type="dxa"/>
+            <w:tcW w:w="578" w:type="dxa"/>
             <w:tcBorders>
               <w:top w:val="single" w:sz="2" w:space="0" w:color="000000"/>
               <w:left w:val="single" w:sz="2" w:space="0" w:color="000000"/>
@@ -2392,7 +2415,7 @@
         </w:tc>
         <w:tc>
           <w:tcPr>
-            <w:tcW w:w="4285" w:type="dxa"/>
+            <w:tcW w:w="4284" w:type="dxa"/>
             <w:tcBorders>
               <w:top w:val="single" w:sz="2" w:space="0" w:color="000000"/>
               <w:left w:val="single" w:sz="2" w:space="0" w:color="000000"/>
@@ -2538,7 +2561,7 @@
         </w:tc>
         <w:tc>
           <w:tcPr>
-            <w:tcW w:w="5046" w:type="dxa"/>
+            <w:tcW w:w="5048" w:type="dxa"/>
             <w:tcBorders>
               <w:top w:val="single" w:sz="2" w:space="0" w:color="000000"/>
               <w:left w:val="single" w:sz="2" w:space="0" w:color="000000"/>
@@ -2613,7 +2636,7 @@
         <w:trPr/>
         <w:tc>
           <w:tcPr>
-            <w:tcW w:w="579" w:type="dxa"/>
+            <w:tcW w:w="578" w:type="dxa"/>
             <w:tcBorders>
               <w:top w:val="single" w:sz="2" w:space="0" w:color="000000"/>
               <w:left w:val="single" w:sz="2" w:space="0" w:color="000000"/>
@@ -2643,7 +2666,7 @@
         </w:tc>
         <w:tc>
           <w:tcPr>
-            <w:tcW w:w="4285" w:type="dxa"/>
+            <w:tcW w:w="4284" w:type="dxa"/>
             <w:tcBorders>
               <w:top w:val="single" w:sz="2" w:space="0" w:color="000000"/>
               <w:left w:val="single" w:sz="2" w:space="0" w:color="000000"/>
@@ -2711,7 +2734,7 @@
         </w:tc>
         <w:tc>
           <w:tcPr>
-            <w:tcW w:w="5046" w:type="dxa"/>
+            <w:tcW w:w="5048" w:type="dxa"/>
             <w:tcBorders>
               <w:top w:val="single" w:sz="2" w:space="0" w:color="000000"/>
               <w:left w:val="single" w:sz="2" w:space="0" w:color="000000"/>
@@ -2792,7 +2815,7 @@
         <w:trPr/>
         <w:tc>
           <w:tcPr>
-            <w:tcW w:w="579" w:type="dxa"/>
+            <w:tcW w:w="578" w:type="dxa"/>
             <w:tcBorders>
               <w:top w:val="single" w:sz="2" w:space="0" w:color="000000"/>
               <w:left w:val="single" w:sz="2" w:space="0" w:color="000000"/>
@@ -2822,7 +2845,7 @@
         </w:tc>
         <w:tc>
           <w:tcPr>
-            <w:tcW w:w="4285" w:type="dxa"/>
+            <w:tcW w:w="4284" w:type="dxa"/>
             <w:tcBorders>
               <w:top w:val="single" w:sz="2" w:space="0" w:color="000000"/>
               <w:left w:val="single" w:sz="2" w:space="0" w:color="000000"/>
@@ -2902,7 +2925,7 @@
         </w:tc>
         <w:tc>
           <w:tcPr>
-            <w:tcW w:w="5046" w:type="dxa"/>
+            <w:tcW w:w="5048" w:type="dxa"/>
             <w:tcBorders>
               <w:top w:val="single" w:sz="2" w:space="0" w:color="000000"/>
               <w:left w:val="single" w:sz="2" w:space="0" w:color="000000"/>
@@ -2969,7 +2992,7 @@
         <w:trPr/>
         <w:tc>
           <w:tcPr>
-            <w:tcW w:w="579" w:type="dxa"/>
+            <w:tcW w:w="578" w:type="dxa"/>
             <w:tcBorders>
               <w:top w:val="single" w:sz="2" w:space="0" w:color="000000"/>
               <w:left w:val="single" w:sz="2" w:space="0" w:color="000000"/>
@@ -2999,7 +3022,7 @@
         </w:tc>
         <w:tc>
           <w:tcPr>
-            <w:tcW w:w="4285" w:type="dxa"/>
+            <w:tcW w:w="4284" w:type="dxa"/>
             <w:tcBorders>
               <w:top w:val="single" w:sz="2" w:space="0" w:color="000000"/>
               <w:left w:val="single" w:sz="2" w:space="0" w:color="000000"/>
@@ -3041,7 +3064,7 @@
         </w:tc>
         <w:tc>
           <w:tcPr>
-            <w:tcW w:w="5046" w:type="dxa"/>
+            <w:tcW w:w="5048" w:type="dxa"/>
             <w:tcBorders>
               <w:top w:val="single" w:sz="2" w:space="0" w:color="000000"/>
               <w:left w:val="single" w:sz="2" w:space="0" w:color="000000"/>
@@ -3110,7 +3133,7 @@
         </w:trPr>
         <w:tc>
           <w:tcPr>
-            <w:tcW w:w="579" w:type="dxa"/>
+            <w:tcW w:w="578" w:type="dxa"/>
             <w:tcBorders>
               <w:top w:val="single" w:sz="2" w:space="0" w:color="000000"/>
               <w:left w:val="single" w:sz="2" w:space="0" w:color="000000"/>
@@ -3140,7 +3163,7 @@
         </w:tc>
         <w:tc>
           <w:tcPr>
-            <w:tcW w:w="4285" w:type="dxa"/>
+            <w:tcW w:w="4284" w:type="dxa"/>
             <w:tcBorders>
               <w:top w:val="single" w:sz="2" w:space="0" w:color="000000"/>
               <w:left w:val="single" w:sz="2" w:space="0" w:color="000000"/>
@@ -3248,7 +3271,7 @@
         </w:tc>
         <w:tc>
           <w:tcPr>
-            <w:tcW w:w="5046" w:type="dxa"/>
+            <w:tcW w:w="5048" w:type="dxa"/>
             <w:tcBorders>
               <w:top w:val="single" w:sz="2" w:space="0" w:color="000000"/>
               <w:left w:val="single" w:sz="2" w:space="0" w:color="000000"/>
@@ -3307,7 +3330,7 @@
         <w:trPr/>
         <w:tc>
           <w:tcPr>
-            <w:tcW w:w="579" w:type="dxa"/>
+            <w:tcW w:w="578" w:type="dxa"/>
             <w:tcBorders>
               <w:top w:val="single" w:sz="2" w:space="0" w:color="000000"/>
               <w:left w:val="single" w:sz="2" w:space="0" w:color="000000"/>
@@ -3337,7 +3360,7 @@
         </w:tc>
         <w:tc>
           <w:tcPr>
-            <w:tcW w:w="4285" w:type="dxa"/>
+            <w:tcW w:w="4284" w:type="dxa"/>
             <w:tcBorders>
               <w:top w:val="single" w:sz="2" w:space="0" w:color="000000"/>
               <w:left w:val="single" w:sz="2" w:space="0" w:color="000000"/>
@@ -3420,7 +3443,7 @@
         </w:tc>
         <w:tc>
           <w:tcPr>
-            <w:tcW w:w="5046" w:type="dxa"/>
+            <w:tcW w:w="5048" w:type="dxa"/>
             <w:tcBorders>
               <w:top w:val="single" w:sz="2" w:space="0" w:color="000000"/>
               <w:left w:val="single" w:sz="2" w:space="0" w:color="000000"/>
@@ -3487,7 +3510,7 @@
         <w:trPr/>
         <w:tc>
           <w:tcPr>
-            <w:tcW w:w="579" w:type="dxa"/>
+            <w:tcW w:w="578" w:type="dxa"/>
             <w:tcBorders>
               <w:top w:val="single" w:sz="2" w:space="0" w:color="000000"/>
               <w:left w:val="single" w:sz="2" w:space="0" w:color="000000"/>
@@ -3517,7 +3540,7 @@
         </w:tc>
         <w:tc>
           <w:tcPr>
-            <w:tcW w:w="4285" w:type="dxa"/>
+            <w:tcW w:w="4284" w:type="dxa"/>
             <w:tcBorders>
               <w:top w:val="single" w:sz="2" w:space="0" w:color="000000"/>
               <w:left w:val="single" w:sz="2" w:space="0" w:color="000000"/>
@@ -3587,7 +3610,7 @@
         </w:tc>
         <w:tc>
           <w:tcPr>
-            <w:tcW w:w="5046" w:type="dxa"/>
+            <w:tcW w:w="5048" w:type="dxa"/>
             <w:tcBorders>
               <w:top w:val="single" w:sz="2" w:space="0" w:color="000000"/>
               <w:left w:val="single" w:sz="2" w:space="0" w:color="000000"/>
@@ -3646,7 +3669,7 @@
         <w:trPr/>
         <w:tc>
           <w:tcPr>
-            <w:tcW w:w="579" w:type="dxa"/>
+            <w:tcW w:w="578" w:type="dxa"/>
             <w:tcBorders>
               <w:top w:val="single" w:sz="2" w:space="0" w:color="000000"/>
               <w:left w:val="single" w:sz="2" w:space="0" w:color="000000"/>
@@ -3676,7 +3699,7 @@
         </w:tc>
         <w:tc>
           <w:tcPr>
-            <w:tcW w:w="4285" w:type="dxa"/>
+            <w:tcW w:w="4284" w:type="dxa"/>
             <w:tcBorders>
               <w:top w:val="single" w:sz="2" w:space="0" w:color="000000"/>
               <w:left w:val="single" w:sz="2" w:space="0" w:color="000000"/>
@@ -3740,7 +3763,7 @@
         </w:tc>
         <w:tc>
           <w:tcPr>
-            <w:tcW w:w="5046" w:type="dxa"/>
+            <w:tcW w:w="5048" w:type="dxa"/>
             <w:tcBorders>
               <w:top w:val="single" w:sz="2" w:space="0" w:color="000000"/>
               <w:left w:val="single" w:sz="2" w:space="0" w:color="000000"/>
@@ -3799,7 +3822,7 @@
         <w:trPr/>
         <w:tc>
           <w:tcPr>
-            <w:tcW w:w="579" w:type="dxa"/>
+            <w:tcW w:w="578" w:type="dxa"/>
             <w:tcBorders>
               <w:top w:val="single" w:sz="2" w:space="0" w:color="000000"/>
               <w:left w:val="single" w:sz="2" w:space="0" w:color="000000"/>
@@ -3829,7 +3852,7 @@
         </w:tc>
         <w:tc>
           <w:tcPr>
-            <w:tcW w:w="4285" w:type="dxa"/>
+            <w:tcW w:w="4284" w:type="dxa"/>
             <w:tcBorders>
               <w:top w:val="single" w:sz="2" w:space="0" w:color="000000"/>
               <w:left w:val="single" w:sz="2" w:space="0" w:color="000000"/>
@@ -3893,7 +3916,7 @@
         </w:tc>
         <w:tc>
           <w:tcPr>
-            <w:tcW w:w="5046" w:type="dxa"/>
+            <w:tcW w:w="5048" w:type="dxa"/>
             <w:tcBorders>
               <w:top w:val="single" w:sz="2" w:space="0" w:color="000000"/>
               <w:left w:val="single" w:sz="2" w:space="0" w:color="000000"/>
@@ -3952,7 +3975,7 @@
         <w:trPr/>
         <w:tc>
           <w:tcPr>
-            <w:tcW w:w="579" w:type="dxa"/>
+            <w:tcW w:w="578" w:type="dxa"/>
             <w:tcBorders>
               <w:top w:val="single" w:sz="2" w:space="0" w:color="000000"/>
               <w:left w:val="single" w:sz="2" w:space="0" w:color="000000"/>
@@ -3982,7 +4005,7 @@
         </w:tc>
         <w:tc>
           <w:tcPr>
-            <w:tcW w:w="4285" w:type="dxa"/>
+            <w:tcW w:w="4284" w:type="dxa"/>
             <w:tcBorders>
               <w:top w:val="single" w:sz="2" w:space="0" w:color="000000"/>
               <w:left w:val="single" w:sz="2" w:space="0" w:color="000000"/>
@@ -4065,7 +4088,7 @@
         </w:tc>
         <w:tc>
           <w:tcPr>
-            <w:tcW w:w="5046" w:type="dxa"/>
+            <w:tcW w:w="5048" w:type="dxa"/>
             <w:tcBorders>
               <w:top w:val="single" w:sz="2" w:space="0" w:color="000000"/>
               <w:left w:val="single" w:sz="2" w:space="0" w:color="000000"/>
@@ -4124,7 +4147,7 @@
         <w:trPr/>
         <w:tc>
           <w:tcPr>
-            <w:tcW w:w="579" w:type="dxa"/>
+            <w:tcW w:w="578" w:type="dxa"/>
             <w:tcBorders>
               <w:top w:val="single" w:sz="2" w:space="0" w:color="000000"/>
               <w:left w:val="single" w:sz="2" w:space="0" w:color="000000"/>
@@ -4154,7 +4177,7 @@
         </w:tc>
         <w:tc>
           <w:tcPr>
-            <w:tcW w:w="4285" w:type="dxa"/>
+            <w:tcW w:w="4284" w:type="dxa"/>
             <w:tcBorders>
               <w:top w:val="single" w:sz="2" w:space="0" w:color="000000"/>
               <w:left w:val="single" w:sz="2" w:space="0" w:color="000000"/>
@@ -4185,7 +4208,7 @@
         </w:tc>
         <w:tc>
           <w:tcPr>
-            <w:tcW w:w="5046" w:type="dxa"/>
+            <w:tcW w:w="5048" w:type="dxa"/>
             <w:tcBorders>
               <w:top w:val="single" w:sz="2" w:space="0" w:color="000000"/>
               <w:left w:val="single" w:sz="2" w:space="0" w:color="000000"/>
@@ -4450,8 +4473,8 @@
         </w:rPr>
         <w:t xml:space="preserve">0. </w:t>
       </w:r>
-      <w:bookmarkStart w:id="2" w:name="title1"/>
-      <w:bookmarkStart w:id="3" w:name="productTitle1"/>
+      <w:bookmarkStart w:id="2" w:name="productTitle1"/>
+      <w:bookmarkStart w:id="3" w:name="title1"/>
       <w:bookmarkEnd w:id="2"/>
       <w:bookmarkEnd w:id="3"/>
       <w:r>
@@ -4485,8 +4508,8 @@
         <w:pStyle w:val="Heading1"/>
         <w:rPr/>
       </w:pPr>
-      <w:bookmarkStart w:id="4" w:name="title"/>
-      <w:bookmarkStart w:id="5" w:name="productTitle"/>
+      <w:bookmarkStart w:id="4" w:name="productTitle"/>
+      <w:bookmarkStart w:id="5" w:name="title"/>
       <w:bookmarkEnd w:id="4"/>
       <w:bookmarkEnd w:id="5"/>
       <w:r>
@@ -7227,6 +7250,122 @@
       <w:szCs w:val="24"/>
     </w:rPr>
   </w:style>
+  <w:style w:type="character" w:styleId="ListLabel87">
+    <w:name w:val="ListLabel 87"/>
+    <w:qFormat/>
+    <w:rPr>
+      <w:rFonts w:cs="OpenSymbol"/>
+      <w:sz w:val="24"/>
+    </w:rPr>
+  </w:style>
+  <w:style w:type="character" w:styleId="ListLabel88">
+    <w:name w:val="ListLabel 88"/>
+    <w:qFormat/>
+    <w:rPr>
+      <w:rFonts w:cs="OpenSymbol"/>
+      <w:sz w:val="24"/>
+    </w:rPr>
+  </w:style>
+  <w:style w:type="character" w:styleId="ListLabel89">
+    <w:name w:val="ListLabel 89"/>
+    <w:qFormat/>
+    <w:rPr>
+      <w:rFonts w:cs="OpenSymbol"/>
+    </w:rPr>
+  </w:style>
+  <w:style w:type="character" w:styleId="ListLabel90">
+    <w:name w:val="ListLabel 90"/>
+    <w:qFormat/>
+    <w:rPr>
+      <w:rFonts w:cs="OpenSymbol"/>
+    </w:rPr>
+  </w:style>
+  <w:style w:type="character" w:styleId="ListLabel91">
+    <w:name w:val="ListLabel 91"/>
+    <w:qFormat/>
+    <w:rPr>
+      <w:rFonts w:cs="OpenSymbol"/>
+    </w:rPr>
+  </w:style>
+  <w:style w:type="character" w:styleId="ListLabel92">
+    <w:name w:val="ListLabel 92"/>
+    <w:qFormat/>
+    <w:rPr>
+      <w:rFonts w:cs="OpenSymbol"/>
+    </w:rPr>
+  </w:style>
+  <w:style w:type="character" w:styleId="ListLabel93">
+    <w:name w:val="ListLabel 93"/>
+    <w:qFormat/>
+    <w:rPr>
+      <w:rFonts w:cs="OpenSymbol"/>
+    </w:rPr>
+  </w:style>
+  <w:style w:type="character" w:styleId="ListLabel94">
+    <w:name w:val="ListLabel 94"/>
+    <w:qFormat/>
+    <w:rPr>
+      <w:rFonts w:cs="OpenSymbol"/>
+    </w:rPr>
+  </w:style>
+  <w:style w:type="character" w:styleId="ListLabel95">
+    <w:name w:val="ListLabel 95"/>
+    <w:qFormat/>
+    <w:rPr>
+      <w:rFonts w:cs="OpenSymbol"/>
+    </w:rPr>
+  </w:style>
+  <w:style w:type="character" w:styleId="ListLabel96">
+    <w:name w:val="ListLabel 96"/>
+    <w:qFormat/>
+    <w:rPr>
+      <w:sz w:val="24"/>
+      <w:szCs w:val="24"/>
+    </w:rPr>
+  </w:style>
+  <w:style w:type="character" w:styleId="ListLabel97">
+    <w:name w:val="ListLabel 97"/>
+    <w:qFormat/>
+    <w:rPr>
+      <w:bCs/>
+      <w:sz w:val="22"/>
+      <w:szCs w:val="22"/>
+    </w:rPr>
+  </w:style>
+  <w:style w:type="character" w:styleId="ListLabel98">
+    <w:name w:val="ListLabel 98"/>
+    <w:qFormat/>
+    <w:rPr>
+      <w:rFonts w:ascii="Times New Roman" w:hAnsi="Times New Roman" w:cs="Times New Roman"/>
+      <w:b/>
+      <w:bCs/>
+      <w:i/>
+      <w:iCs/>
+      <w:sz w:val="24"/>
+      <w:szCs w:val="24"/>
+    </w:rPr>
+  </w:style>
+  <w:style w:type="character" w:styleId="ListLabel99">
+    <w:name w:val="ListLabel 99"/>
+    <w:qFormat/>
+    <w:rPr>
+      <w:b/>
+      <w:bCs/>
+    </w:rPr>
+  </w:style>
+  <w:style w:type="character" w:styleId="ListLabel100">
+    <w:name w:val="ListLabel 100"/>
+    <w:qFormat/>
+    <w:rPr>
+      <w:rFonts w:ascii="Times New Roman" w:hAnsi="Times New Roman" w:eastAsia="Calibri" w:cs="Times New Roman"/>
+      <w:b/>
+      <w:bCs/>
+      <w:i/>
+      <w:iCs/>
+      <w:sz w:val="24"/>
+      <w:szCs w:val="24"/>
+    </w:rPr>
+  </w:style>
   <w:style w:type="paragraph" w:styleId="Heading" w:customStyle="1">
     <w:name w:val="Heading"/>
     <w:basedOn w:val="Normal"/>

</xml_diff>